<commit_message>
Addition of applications from EDA
</commit_message>
<xml_diff>
--- a/Model housing_price_predictor documentation.docx
+++ b/Model housing_price_predictor documentation.docx
@@ -230,12 +230,50 @@
       </w:pPr>
       <w:r>
         <w:rPr>
+          <w:b w:val="1"/>
           <w:rtl w:val="0"/>
         </w:rPr>
         <w:t xml:space="preserve">Wstępne Czyszczenie Danych:</w:t>
-        <w:br w:type="textWrapping"/>
-        <w:t xml:space="preserve">Opis wstępnego przetwarzania danych.</w:t>
-        <w:br w:type="textWrapping"/>
+      </w:r>
+      <w:r>
+        <w:rPr>
+          <w:rtl w:val="0"/>
+        </w:rPr>
+        <w:br w:type="textWrapping"/>
+        <w:t xml:space="preserve">Podczas wstępnej analizy zauważono, że zbiór danych zawierał liczne wartości nullowe oraz cechy, które nie wnosiły istotnych informacji do modelu. W pierwszym etapie wstępnego czyszczenia danych, podjęto decyzję o usunięciu tych nieistotnych atrybutów, co pozwoliło na skupienie analizy na najbardziej relewantnych cechach. Kolejnym krokiem było dokładne przeglądanie całego zbioru w celu identyfikacji i usunięcia wierszy z niekompletnymi danymi, które mogłyby negatywnie wpłynąć na jakość modelu.</w:t>
+      </w:r>
+    </w:p>
+    <w:p>
+      <w:pPr>
+        <w:rPr/>
+      </w:pPr>
+      <w:r>
+        <w:rPr>
+          <w:rtl w:val="0"/>
+        </w:rPr>
+        <w:t xml:space="preserve">W przypadku wartości nullowych zastosowano metodę imputacji opartą na percentylach, co pozwoliło na zastąpienie brakujących danych wartościami, które najlepiej odzwierciedlają rozkład danego atrybutu w całej populacji. Taki sposób postępowania zwiększa wiarygodność danych bez wprowadzania znaczących zniekształceń.</w:t>
+      </w:r>
+    </w:p>
+    <w:p>
+      <w:pPr>
+        <w:rPr/>
+      </w:pPr>
+      <w:r>
+        <w:rPr>
+          <w:rtl w:val="0"/>
+        </w:rPr>
+        <w:t xml:space="preserve">Ostatnim etapem wstępnego czyszczenia danych było ustawienie poprawnych typów danych dla każdej z cech. Zapewnienie, że każdy atrybut ma odpowiedni typ danych, jest niezbędne do prawidłowego działania algorytmów uczenia maszynowego i pozwala uniknąć błędów wynikających z niezgodności typów. Przykładowo, cechy kategoryczne zostały przekształcone w odpowiednie formaty, a dane liczbowe zoptymalizowano pod kątem ich skali i formatu.</w:t>
+      </w:r>
+    </w:p>
+    <w:p>
+      <w:pPr>
+        <w:rPr/>
+      </w:pPr>
+      <w:r>
+        <w:rPr>
+          <w:rtl w:val="0"/>
+        </w:rPr>
+        <w:t xml:space="preserve">Te staranne działania wstępnego czyszczenia danych zapewniają solidną podstawę do dalszych etapów analizy i modelowania, a także znacząco zwiększają szanse na uzyskanie wiarygodnych wyników predykcyjnych.</w:t>
       </w:r>
     </w:p>
     <w:p>
@@ -243,6 +281,8 @@
         <w:pStyle w:val="Heading1"/>
         <w:rPr/>
       </w:pPr>
+      <w:bookmarkStart w:colFirst="0" w:colLast="0" w:name="_heading=h.uu7tcvxi7pn6" w:id="0"/>
+      <w:bookmarkEnd w:id="0"/>
       <w:r>
         <w:rPr>
           <w:rtl w:val="0"/>
@@ -252,44 +292,2219 @@
     </w:p>
     <w:p>
       <w:pPr>
-        <w:rPr/>
-      </w:pPr>
-      <w:r>
-        <w:rPr>
+        <w:rPr>
+          <w:sz w:val="24"/>
+          <w:szCs w:val="24"/>
+        </w:rPr>
+      </w:pPr>
+      <w:r>
+        <w:rPr>
+          <w:rtl w:val="0"/>
+        </w:rPr>
+      </w:r>
+    </w:p>
+    <w:p>
+      <w:pPr>
+        <w:rPr>
+          <w:b w:val="1"/>
+          <w:sz w:val="24"/>
+          <w:szCs w:val="24"/>
+        </w:rPr>
+      </w:pPr>
+      <w:r>
+        <w:rPr>
+          <w:b w:val="1"/>
+          <w:sz w:val="24"/>
+          <w:szCs w:val="24"/>
           <w:rtl w:val="0"/>
         </w:rPr>
         <w:t xml:space="preserve">Statystyki Opisowe:</w:t>
-        <w:br w:type="textWrapping"/>
-        <w:t xml:space="preserve">Podstawowe statystyki.</w:t>
-        <w:br w:type="textWrapping"/>
-      </w:r>
-    </w:p>
-    <w:p>
-      <w:pPr>
-        <w:rPr/>
-      </w:pPr>
-      <w:r>
-        <w:rPr>
+      </w:r>
+    </w:p>
+    <w:p>
+      <w:pPr>
+        <w:numPr>
+          <w:ilvl w:val="0"/>
+          <w:numId w:val="1"/>
+        </w:numPr>
+        <w:spacing w:after="0" w:afterAutospacing="0"/>
+        <w:ind w:left="720" w:hanging="360"/>
+        <w:rPr>
+          <w:sz w:val="24"/>
+          <w:szCs w:val="24"/>
+        </w:rPr>
+      </w:pPr>
+      <w:r>
+        <w:rPr>
+          <w:sz w:val="24"/>
+          <w:szCs w:val="24"/>
+          <w:rtl w:val="0"/>
+        </w:rPr>
+        <w:t xml:space="preserve">Średnia cena brutto nieruchomości wynosi około 183,722.</w:t>
+      </w:r>
+    </w:p>
+    <w:p>
+      <w:pPr>
+        <w:numPr>
+          <w:ilvl w:val="0"/>
+          <w:numId w:val="1"/>
+        </w:numPr>
+        <w:spacing w:after="0" w:afterAutospacing="0"/>
+        <w:ind w:left="720" w:hanging="360"/>
+        <w:rPr>
+          <w:sz w:val="24"/>
+          <w:szCs w:val="24"/>
+        </w:rPr>
+      </w:pPr>
+      <w:r>
+        <w:rPr>
+          <w:sz w:val="24"/>
+          <w:szCs w:val="24"/>
+          <w:rtl w:val="0"/>
+        </w:rPr>
+        <w:t xml:space="preserve">Średnia powierzchnia użytkowa to około 49 m².</w:t>
+      </w:r>
+    </w:p>
+    <w:p>
+      <w:pPr>
+        <w:numPr>
+          <w:ilvl w:val="0"/>
+          <w:numId w:val="1"/>
+        </w:numPr>
+        <w:spacing w:after="0" w:afterAutospacing="0"/>
+        <w:ind w:left="720" w:hanging="360"/>
+        <w:rPr>
+          <w:sz w:val="24"/>
+          <w:szCs w:val="24"/>
+        </w:rPr>
+      </w:pPr>
+      <w:r>
+        <w:rPr>
+          <w:sz w:val="24"/>
+          <w:szCs w:val="24"/>
+          <w:rtl w:val="0"/>
+        </w:rPr>
+        <w:t xml:space="preserve">Średnia powierzchnia pomieszczeń przynależnych to około 3.2 m².</w:t>
+      </w:r>
+    </w:p>
+    <w:p>
+      <w:pPr>
+        <w:numPr>
+          <w:ilvl w:val="0"/>
+          <w:numId w:val="1"/>
+        </w:numPr>
+        <w:spacing w:after="0" w:afterAutospacing="0"/>
+        <w:ind w:left="720" w:hanging="360"/>
+        <w:rPr>
+          <w:sz w:val="24"/>
+          <w:szCs w:val="24"/>
+        </w:rPr>
+      </w:pPr>
+      <w:r>
+        <w:rPr>
+          <w:sz w:val="24"/>
+          <w:szCs w:val="24"/>
+          <w:rtl w:val="0"/>
+        </w:rPr>
+        <w:t xml:space="preserve">Standardowe odchylenie cen brutto to około 78,995, powierzchni użytkowej to około 14.7 m², a powierzchni pomieszczeń przynależnych to około 4.91 m².</w:t>
+      </w:r>
+    </w:p>
+    <w:p>
+      <w:pPr>
+        <w:numPr>
+          <w:ilvl w:val="0"/>
+          <w:numId w:val="1"/>
+        </w:numPr>
+        <w:spacing w:after="0" w:afterAutospacing="0"/>
+        <w:ind w:left="720" w:hanging="360"/>
+        <w:rPr>
+          <w:sz w:val="24"/>
+          <w:szCs w:val="24"/>
+        </w:rPr>
+      </w:pPr>
+      <w:r>
+        <w:rPr>
+          <w:sz w:val="24"/>
+          <w:szCs w:val="24"/>
+          <w:rtl w:val="0"/>
+        </w:rPr>
+        <w:t xml:space="preserve">Ceny brutto mieszczą się w zakresie od 50,000 do 490,000.</w:t>
+      </w:r>
+    </w:p>
+    <w:p>
+      <w:pPr>
+        <w:numPr>
+          <w:ilvl w:val="0"/>
+          <w:numId w:val="1"/>
+        </w:numPr>
+        <w:spacing w:after="0" w:afterAutospacing="0"/>
+        <w:ind w:left="720" w:hanging="360"/>
+        <w:rPr>
+          <w:sz w:val="24"/>
+          <w:szCs w:val="24"/>
+        </w:rPr>
+      </w:pPr>
+      <w:r>
+        <w:rPr>
+          <w:sz w:val="24"/>
+          <w:szCs w:val="24"/>
+          <w:rtl w:val="0"/>
+        </w:rPr>
+        <w:t xml:space="preserve">Maksymalna powierzchnia użytkowa to 117 m², a pomieszczeń przynależnych to 37 m².</w:t>
+      </w:r>
+    </w:p>
+    <w:p>
+      <w:pPr>
+        <w:numPr>
+          <w:ilvl w:val="0"/>
+          <w:numId w:val="1"/>
+        </w:numPr>
+        <w:spacing w:after="0" w:afterAutospacing="0"/>
+        <w:ind w:left="720" w:hanging="360"/>
+        <w:rPr>
+          <w:sz w:val="24"/>
+          <w:szCs w:val="24"/>
+        </w:rPr>
+      </w:pPr>
+      <w:r>
+        <w:rPr>
+          <w:sz w:val="24"/>
+          <w:szCs w:val="24"/>
+          <w:rtl w:val="0"/>
+        </w:rPr>
+        <w:t xml:space="preserve">Dane obejmują nieruchomości na rynku pierwotnym i wtórnym, z przewagą rynku wtórnego.</w:t>
+      </w:r>
+    </w:p>
+    <w:p>
+      <w:pPr>
+        <w:numPr>
+          <w:ilvl w:val="0"/>
+          <w:numId w:val="1"/>
+        </w:numPr>
+        <w:spacing w:after="0" w:afterAutospacing="0"/>
+        <w:ind w:left="720" w:hanging="360"/>
+        <w:rPr>
+          <w:sz w:val="24"/>
+          <w:szCs w:val="24"/>
+        </w:rPr>
+      </w:pPr>
+      <w:r>
+        <w:rPr>
+          <w:sz w:val="24"/>
+          <w:szCs w:val="24"/>
+          <w:rtl w:val="0"/>
+        </w:rPr>
+        <w:t xml:space="preserve">Najczęstsza liczba pokoi w nieruchomościach to 2 lub 3, co może odzwierciedlać preferencje nabywców lub dostępność na rynku.</w:t>
+      </w:r>
+    </w:p>
+    <w:p>
+      <w:pPr>
+        <w:numPr>
+          <w:ilvl w:val="0"/>
+          <w:numId w:val="1"/>
+        </w:numPr>
+        <w:ind w:left="720" w:hanging="360"/>
+        <w:rPr>
+          <w:sz w:val="24"/>
+          <w:szCs w:val="24"/>
+        </w:rPr>
+      </w:pPr>
+      <w:r>
+        <w:rPr>
+          <w:sz w:val="24"/>
+          <w:szCs w:val="24"/>
+          <w:rtl w:val="0"/>
+        </w:rPr>
+        <w:t xml:space="preserve">Nieruchomości są zazwyczaj umiejscowione na niższych piętrach, co może sugerować preferencje dla łatwiejszego dostępu lub niższych cen.</w:t>
+      </w:r>
+    </w:p>
+    <w:p>
+      <w:pPr>
+        <w:rPr/>
+      </w:pPr>
+      <w:r>
+        <w:rPr>
+          <w:rtl w:val="0"/>
+        </w:rPr>
+      </w:r>
+    </w:p>
+    <w:p>
+      <w:pPr>
+        <w:rPr/>
+      </w:pPr>
+      <w:r>
+        <w:rPr>
+          <w:rtl w:val="0"/>
+        </w:rPr>
+      </w:r>
+    </w:p>
+    <w:p>
+      <w:pPr>
+        <w:rPr/>
+      </w:pPr>
+      <w:r>
+        <w:rPr>
+          <w:rtl w:val="0"/>
+        </w:rPr>
+      </w:r>
+    </w:p>
+    <w:p>
+      <w:pPr>
+        <w:rPr/>
+      </w:pPr>
+      <w:r>
+        <w:rPr>
+          <w:rtl w:val="0"/>
+        </w:rPr>
+      </w:r>
+    </w:p>
+    <w:p>
+      <w:pPr>
+        <w:rPr/>
+      </w:pPr>
+      <w:r>
+        <w:rPr>
+          <w:rtl w:val="0"/>
+        </w:rPr>
+      </w:r>
+    </w:p>
+    <w:p>
+      <w:pPr>
+        <w:rPr/>
+      </w:pPr>
+      <w:r>
+        <w:rPr>
+          <w:rtl w:val="0"/>
+        </w:rPr>
+      </w:r>
+    </w:p>
+    <w:p>
+      <w:pPr>
+        <w:rPr/>
+      </w:pPr>
+      <w:r>
+        <w:rPr>
+          <w:rtl w:val="0"/>
+        </w:rPr>
+      </w:r>
+    </w:p>
+    <w:p>
+      <w:pPr>
+        <w:rPr/>
+      </w:pPr>
+      <w:r>
+        <w:rPr>
+          <w:rtl w:val="0"/>
+        </w:rPr>
+      </w:r>
+    </w:p>
+    <w:p>
+      <w:pPr>
+        <w:rPr/>
+      </w:pPr>
+      <w:r>
+        <w:rPr>
+          <w:rtl w:val="0"/>
+        </w:rPr>
+      </w:r>
+    </w:p>
+    <w:p>
+      <w:pPr>
+        <w:rPr/>
+      </w:pPr>
+      <w:r>
+        <w:rPr>
+          <w:rtl w:val="0"/>
+        </w:rPr>
+      </w:r>
+    </w:p>
+    <w:p>
+      <w:pPr>
+        <w:rPr/>
+      </w:pPr>
+      <w:r>
+        <w:rPr>
+          <w:rtl w:val="0"/>
+        </w:rPr>
+      </w:r>
+    </w:p>
+    <w:p>
+      <w:pPr>
+        <w:rPr/>
+      </w:pPr>
+      <w:r>
+        <w:rPr>
+          <w:rtl w:val="0"/>
+        </w:rPr>
+      </w:r>
+    </w:p>
+    <w:p>
+      <w:pPr>
+        <w:rPr/>
+      </w:pPr>
+      <w:r>
+        <w:rPr>
+          <w:rtl w:val="0"/>
+        </w:rPr>
+      </w:r>
+    </w:p>
+    <w:p>
+      <w:pPr>
+        <w:jc w:val="center"/>
+        <w:rPr>
+          <w:b w:val="1"/>
+          <w:sz w:val="34"/>
+          <w:szCs w:val="34"/>
+        </w:rPr>
+      </w:pPr>
+      <w:r>
+        <w:rPr>
+          <w:b w:val="1"/>
+          <w:sz w:val="34"/>
+          <w:szCs w:val="34"/>
           <w:rtl w:val="0"/>
         </w:rPr>
         <w:t xml:space="preserve">Wizualizacja Danych:</w:t>
-        <w:br w:type="textWrapping"/>
-        <w:t xml:space="preserve">Wykresy i diagramy użyte do analizy danych.</w:t>
-        <w:br w:type="textWrapping"/>
-      </w:r>
-    </w:p>
-    <w:p>
-      <w:pPr>
-        <w:rPr/>
-      </w:pPr>
-      <w:r>
-        <w:rPr>
+      </w:r>
+    </w:p>
+    <w:p>
+      <w:pPr>
+        <w:rPr>
+          <w:b w:val="1"/>
+        </w:rPr>
+      </w:pPr>
+      <w:r>
+        <w:rPr>
+          <w:rtl w:val="0"/>
+        </w:rPr>
+      </w:r>
+    </w:p>
+    <w:p>
+      <w:pPr>
+        <w:rPr>
+          <w:b w:val="1"/>
+        </w:rPr>
+      </w:pPr>
+      <w:r>
+        <w:rPr>
+          <w:rtl w:val="0"/>
+        </w:rPr>
+      </w:r>
+    </w:p>
+    <w:p>
+      <w:pPr>
+        <w:rPr>
+          <w:b w:val="1"/>
+        </w:rPr>
+      </w:pPr>
+      <w:r>
+        <w:rPr>
+          <w:rtl w:val="0"/>
+        </w:rPr>
+      </w:r>
+    </w:p>
+    <w:p>
+      <w:pPr>
+        <w:numPr>
+          <w:ilvl w:val="0"/>
+          <w:numId w:val="3"/>
+        </w:numPr>
+        <w:ind w:left="720" w:hanging="360"/>
+        <w:rPr>
+          <w:u w:val="none"/>
+        </w:rPr>
+      </w:pPr>
+      <w:r>
+        <w:rPr>
+          <w:rtl w:val="0"/>
+        </w:rPr>
+        <w:t xml:space="preserve">Histograms</w:t>
+      </w:r>
+    </w:p>
+    <w:p>
+      <w:pPr>
+        <w:ind w:left="720" w:firstLine="0"/>
+        <w:rPr/>
+      </w:pPr>
+      <w:r>
+        <w:rPr>
+          <w:rtl w:val="0"/>
+        </w:rPr>
+      </w:r>
+      <w:r>
+        <w:drawing>
+          <wp:anchor allowOverlap="1" behindDoc="0" distB="114300" distT="114300" distL="114300" distR="114300" hidden="0" layoutInCell="1" locked="0" relativeHeight="0" simplePos="0">
+            <wp:simplePos x="0" y="0"/>
+            <wp:positionH relativeFrom="column">
+              <wp:posOffset>-681037</wp:posOffset>
+            </wp:positionH>
+            <wp:positionV relativeFrom="paragraph">
+              <wp:posOffset>324871</wp:posOffset>
+            </wp:positionV>
+            <wp:extent cx="6824663" cy="4546259"/>
+            <wp:effectExtent b="12700" l="12700" r="12700" t="12700"/>
+            <wp:wrapSquare wrapText="bothSides" distB="114300" distT="114300" distL="114300" distR="114300"/>
+            <wp:docPr id="9" name="image2.png"/>
+            <a:graphic>
+              <a:graphicData uri="http://schemas.openxmlformats.org/drawingml/2006/picture">
+                <pic:pic>
+                  <pic:nvPicPr>
+                    <pic:cNvPr id="0" name="image2.png"/>
+                    <pic:cNvPicPr preferRelativeResize="0"/>
+                  </pic:nvPicPr>
+                  <pic:blipFill>
+                    <a:blip r:embed="rId7"/>
+                    <a:srcRect b="0" l="0" r="0" t="0"/>
+                    <a:stretch>
+                      <a:fillRect/>
+                    </a:stretch>
+                  </pic:blipFill>
+                  <pic:spPr>
+                    <a:xfrm>
+                      <a:off x="0" y="0"/>
+                      <a:ext cx="6824663" cy="4546259"/>
+                    </a:xfrm>
+                    <a:prstGeom prst="rect"/>
+                    <a:ln w="12700">
+                      <a:solidFill>
+                        <a:srgbClr val="000000"/>
+                      </a:solidFill>
+                      <a:prstDash val="solid"/>
+                    </a:ln>
+                  </pic:spPr>
+                </pic:pic>
+              </a:graphicData>
+            </a:graphic>
+          </wp:anchor>
+        </w:drawing>
+      </w:r>
+    </w:p>
+    <w:p>
+      <w:pPr>
+        <w:rPr/>
+      </w:pPr>
+      <w:r>
+        <w:rPr>
+          <w:rtl w:val="0"/>
+        </w:rPr>
+      </w:r>
+    </w:p>
+    <w:p>
+      <w:pPr>
+        <w:ind w:left="720" w:firstLine="0"/>
+        <w:rPr/>
+      </w:pPr>
+      <w:r>
+        <w:rPr>
+          <w:rtl w:val="0"/>
+        </w:rPr>
+      </w:r>
+    </w:p>
+    <w:p>
+      <w:pPr>
+        <w:ind w:left="0" w:firstLine="0"/>
+        <w:rPr/>
+      </w:pPr>
+      <w:r>
+        <w:rPr>
+          <w:rtl w:val="0"/>
+        </w:rPr>
+      </w:r>
+    </w:p>
+    <w:p>
+      <w:pPr>
+        <w:ind w:left="720" w:firstLine="0"/>
+        <w:rPr/>
+      </w:pPr>
+      <w:r>
+        <w:rPr>
+          <w:rtl w:val="0"/>
+        </w:rPr>
+      </w:r>
+    </w:p>
+    <w:p>
+      <w:pPr>
+        <w:ind w:left="720" w:firstLine="0"/>
+        <w:rPr/>
+      </w:pPr>
+      <w:r>
+        <w:rPr>
+          <w:rtl w:val="0"/>
+        </w:rPr>
+      </w:r>
+    </w:p>
+    <w:p>
+      <w:pPr>
+        <w:ind w:left="720" w:firstLine="0"/>
+        <w:rPr/>
+      </w:pPr>
+      <w:r>
+        <w:rPr>
+          <w:rtl w:val="0"/>
+        </w:rPr>
+      </w:r>
+    </w:p>
+    <w:p>
+      <w:pPr>
+        <w:ind w:left="0" w:firstLine="0"/>
+        <w:rPr/>
+      </w:pPr>
+      <w:r>
+        <w:rPr>
+          <w:rtl w:val="0"/>
+        </w:rPr>
+      </w:r>
+    </w:p>
+    <w:p>
+      <w:pPr>
+        <w:numPr>
+          <w:ilvl w:val="0"/>
+          <w:numId w:val="3"/>
+        </w:numPr>
+        <w:ind w:left="720" w:hanging="360"/>
+      </w:pPr>
+      <w:r>
+        <w:rPr>
+          <w:rtl w:val="0"/>
+        </w:rPr>
+        <w:t xml:space="preserve">Par charts</w:t>
+      </w:r>
+    </w:p>
+    <w:p>
+      <w:pPr>
+        <w:ind w:left="720" w:firstLine="0"/>
+        <w:rPr/>
+      </w:pPr>
+      <w:r>
+        <w:rPr>
+          <w:rtl w:val="0"/>
+        </w:rPr>
+      </w:r>
+      <w:r>
+        <w:drawing>
+          <wp:anchor allowOverlap="1" behindDoc="0" distB="114300" distT="114300" distL="114300" distR="114300" hidden="0" layoutInCell="1" locked="0" relativeHeight="0" simplePos="0">
+            <wp:simplePos x="0" y="0"/>
+            <wp:positionH relativeFrom="column">
+              <wp:posOffset>-547687</wp:posOffset>
+            </wp:positionH>
+            <wp:positionV relativeFrom="paragraph">
+              <wp:posOffset>333375</wp:posOffset>
+            </wp:positionV>
+            <wp:extent cx="6519863" cy="6498093"/>
+            <wp:effectExtent b="12700" l="12700" r="12700" t="12700"/>
+            <wp:wrapSquare wrapText="bothSides" distB="114300" distT="114300" distL="114300" distR="114300"/>
+            <wp:docPr id="10" name="image9.png"/>
+            <a:graphic>
+              <a:graphicData uri="http://schemas.openxmlformats.org/drawingml/2006/picture">
+                <pic:pic>
+                  <pic:nvPicPr>
+                    <pic:cNvPr id="0" name="image9.png"/>
+                    <pic:cNvPicPr preferRelativeResize="0"/>
+                  </pic:nvPicPr>
+                  <pic:blipFill>
+                    <a:blip r:embed="rId8"/>
+                    <a:srcRect b="0" l="0" r="0" t="0"/>
+                    <a:stretch>
+                      <a:fillRect/>
+                    </a:stretch>
+                  </pic:blipFill>
+                  <pic:spPr>
+                    <a:xfrm>
+                      <a:off x="0" y="0"/>
+                      <a:ext cx="6519863" cy="6498093"/>
+                    </a:xfrm>
+                    <a:prstGeom prst="rect"/>
+                    <a:ln w="12700">
+                      <a:solidFill>
+                        <a:srgbClr val="000000"/>
+                      </a:solidFill>
+                      <a:prstDash val="solid"/>
+                    </a:ln>
+                  </pic:spPr>
+                </pic:pic>
+              </a:graphicData>
+            </a:graphic>
+          </wp:anchor>
+        </w:drawing>
+      </w:r>
+    </w:p>
+    <w:p>
+      <w:pPr>
+        <w:rPr/>
+      </w:pPr>
+      <w:r>
+        <w:rPr>
+          <w:rtl w:val="0"/>
+        </w:rPr>
+      </w:r>
+    </w:p>
+    <w:p>
+      <w:pPr>
+        <w:numPr>
+          <w:ilvl w:val="0"/>
+          <w:numId w:val="3"/>
+        </w:numPr>
+        <w:ind w:left="720" w:hanging="360"/>
+        <w:rPr>
+          <w:u w:val="none"/>
+        </w:rPr>
+      </w:pPr>
+      <w:r>
+        <w:rPr>
+          <w:rtl w:val="0"/>
+        </w:rPr>
+        <w:t xml:space="preserve">Box charts</w:t>
+      </w:r>
+    </w:p>
+    <w:p>
+      <w:pPr>
+        <w:rPr/>
+      </w:pPr>
+      <w:r>
+        <w:rPr>
+          <w:rtl w:val="0"/>
+        </w:rPr>
+      </w:r>
+      <w:r>
+        <w:drawing>
+          <wp:anchor allowOverlap="1" behindDoc="0" distB="114300" distT="114300" distL="114300" distR="114300" hidden="0" layoutInCell="1" locked="0" relativeHeight="0" simplePos="0">
+            <wp:simplePos x="0" y="0"/>
+            <wp:positionH relativeFrom="column">
+              <wp:posOffset>19051</wp:posOffset>
+            </wp:positionH>
+            <wp:positionV relativeFrom="paragraph">
+              <wp:posOffset>333375</wp:posOffset>
+            </wp:positionV>
+            <wp:extent cx="7675248" cy="3024187"/>
+            <wp:effectExtent b="12700" l="12700" r="12700" t="12700"/>
+            <wp:wrapSquare wrapText="bothSides" distB="114300" distT="114300" distL="114300" distR="114300"/>
+            <wp:docPr id="8" name="image3.png"/>
+            <a:graphic>
+              <a:graphicData uri="http://schemas.openxmlformats.org/drawingml/2006/picture">
+                <pic:pic>
+                  <pic:nvPicPr>
+                    <pic:cNvPr id="0" name="image3.png"/>
+                    <pic:cNvPicPr preferRelativeResize="0"/>
+                  </pic:nvPicPr>
+                  <pic:blipFill>
+                    <a:blip r:embed="rId9"/>
+                    <a:srcRect b="0" l="0" r="0" t="0"/>
+                    <a:stretch>
+                      <a:fillRect/>
+                    </a:stretch>
+                  </pic:blipFill>
+                  <pic:spPr>
+                    <a:xfrm rot="16200000">
+                      <a:off x="0" y="0"/>
+                      <a:ext cx="7675248" cy="3024187"/>
+                    </a:xfrm>
+                    <a:prstGeom prst="rect"/>
+                    <a:ln w="12700">
+                      <a:solidFill>
+                        <a:srgbClr val="000000"/>
+                      </a:solidFill>
+                      <a:prstDash val="solid"/>
+                    </a:ln>
+                  </pic:spPr>
+                </pic:pic>
+              </a:graphicData>
+            </a:graphic>
+          </wp:anchor>
+        </w:drawing>
+      </w:r>
+    </w:p>
+    <w:p>
+      <w:pPr>
+        <w:rPr/>
+      </w:pPr>
+      <w:r>
+        <w:rPr>
+          <w:rtl w:val="0"/>
+        </w:rPr>
+      </w:r>
+    </w:p>
+    <w:p>
+      <w:pPr>
+        <w:rPr/>
+      </w:pPr>
+      <w:r>
+        <w:rPr>
+          <w:rtl w:val="0"/>
+        </w:rPr>
+      </w:r>
+    </w:p>
+    <w:p>
+      <w:pPr>
+        <w:rPr/>
+      </w:pPr>
+      <w:r>
+        <w:rPr>
+          <w:rtl w:val="0"/>
+        </w:rPr>
+      </w:r>
+    </w:p>
+    <w:p>
+      <w:pPr>
+        <w:rPr/>
+      </w:pPr>
+      <w:r>
+        <w:rPr>
+          <w:rtl w:val="0"/>
+        </w:rPr>
+      </w:r>
+    </w:p>
+    <w:p>
+      <w:pPr>
+        <w:rPr/>
+      </w:pPr>
+      <w:r>
+        <w:rPr>
+          <w:rtl w:val="0"/>
+        </w:rPr>
+      </w:r>
+    </w:p>
+    <w:p>
+      <w:pPr>
+        <w:rPr/>
+      </w:pPr>
+      <w:r>
+        <w:rPr>
+          <w:rtl w:val="0"/>
+        </w:rPr>
+      </w:r>
+    </w:p>
+    <w:p>
+      <w:pPr>
+        <w:rPr/>
+      </w:pPr>
+      <w:r>
+        <w:rPr>
+          <w:rtl w:val="0"/>
+        </w:rPr>
+      </w:r>
+    </w:p>
+    <w:p>
+      <w:pPr>
+        <w:rPr/>
+      </w:pPr>
+      <w:r>
+        <w:rPr>
+          <w:rtl w:val="0"/>
+        </w:rPr>
+      </w:r>
+    </w:p>
+    <w:p>
+      <w:pPr>
+        <w:rPr/>
+      </w:pPr>
+      <w:r>
+        <w:rPr>
+          <w:rtl w:val="0"/>
+        </w:rPr>
+      </w:r>
+    </w:p>
+    <w:p>
+      <w:pPr>
+        <w:rPr/>
+      </w:pPr>
+      <w:r>
+        <w:rPr>
+          <w:rtl w:val="0"/>
+        </w:rPr>
+      </w:r>
+    </w:p>
+    <w:p>
+      <w:pPr>
+        <w:rPr/>
+      </w:pPr>
+      <w:r>
+        <w:rPr>
+          <w:rtl w:val="0"/>
+        </w:rPr>
+      </w:r>
+    </w:p>
+    <w:p>
+      <w:pPr>
+        <w:rPr/>
+      </w:pPr>
+      <w:r>
+        <w:rPr>
+          <w:rtl w:val="0"/>
+        </w:rPr>
+      </w:r>
+    </w:p>
+    <w:p>
+      <w:pPr>
+        <w:rPr/>
+      </w:pPr>
+      <w:r>
+        <w:rPr>
+          <w:rtl w:val="0"/>
+        </w:rPr>
+      </w:r>
+    </w:p>
+    <w:p>
+      <w:pPr>
+        <w:rPr/>
+      </w:pPr>
+      <w:r>
+        <w:rPr>
+          <w:rtl w:val="0"/>
+        </w:rPr>
+      </w:r>
+    </w:p>
+    <w:p>
+      <w:pPr>
+        <w:rPr/>
+      </w:pPr>
+      <w:r>
+        <w:rPr>
+          <w:rtl w:val="0"/>
+        </w:rPr>
+      </w:r>
+    </w:p>
+    <w:p>
+      <w:pPr>
+        <w:rPr/>
+      </w:pPr>
+      <w:r>
+        <w:rPr>
+          <w:rtl w:val="0"/>
+        </w:rPr>
+      </w:r>
+    </w:p>
+    <w:p>
+      <w:pPr>
+        <w:rPr/>
+      </w:pPr>
+      <w:r>
+        <w:rPr>
+          <w:rtl w:val="0"/>
+        </w:rPr>
+      </w:r>
+    </w:p>
+    <w:p>
+      <w:pPr>
+        <w:rPr/>
+      </w:pPr>
+      <w:r>
+        <w:rPr>
+          <w:rtl w:val="0"/>
+        </w:rPr>
+      </w:r>
+    </w:p>
+    <w:p>
+      <w:pPr>
+        <w:rPr/>
+      </w:pPr>
+      <w:r>
+        <w:rPr>
+          <w:rtl w:val="0"/>
+        </w:rPr>
+      </w:r>
+    </w:p>
+    <w:p>
+      <w:pPr>
+        <w:rPr/>
+      </w:pPr>
+      <w:r>
+        <w:rPr>
+          <w:rtl w:val="0"/>
+        </w:rPr>
+      </w:r>
+    </w:p>
+    <w:p>
+      <w:pPr>
+        <w:rPr/>
+      </w:pPr>
+      <w:r>
+        <w:rPr>
+          <w:rtl w:val="0"/>
+        </w:rPr>
+      </w:r>
+    </w:p>
+    <w:p>
+      <w:pPr>
+        <w:rPr/>
+      </w:pPr>
+      <w:r>
+        <w:rPr>
+          <w:rtl w:val="0"/>
+        </w:rPr>
+      </w:r>
+    </w:p>
+    <w:p>
+      <w:pPr>
+        <w:rPr/>
+      </w:pPr>
+      <w:r>
+        <w:rPr>
+          <w:rtl w:val="0"/>
+        </w:rPr>
+      </w:r>
+    </w:p>
+    <w:p>
+      <w:pPr>
+        <w:rPr/>
+      </w:pPr>
+      <w:r>
+        <w:rPr>
+          <w:rtl w:val="0"/>
+        </w:rPr>
+      </w:r>
+    </w:p>
+    <w:p>
+      <w:pPr>
+        <w:numPr>
+          <w:ilvl w:val="0"/>
+          <w:numId w:val="3"/>
+        </w:numPr>
+        <w:ind w:left="720" w:hanging="360"/>
+        <w:rPr>
+          <w:u w:val="none"/>
+        </w:rPr>
+      </w:pPr>
+      <w:r>
+        <w:rPr>
+          <w:rtl w:val="0"/>
+        </w:rPr>
+        <w:t xml:space="preserve">Bar charts for Categorical Variables</w:t>
+      </w:r>
+    </w:p>
+    <w:p>
+      <w:pPr>
+        <w:ind w:left="720" w:firstLine="0"/>
+        <w:rPr/>
+      </w:pPr>
+      <w:r>
+        <w:rPr>
+          <w:rtl w:val="0"/>
+        </w:rPr>
+      </w:r>
+      <w:r>
+        <w:drawing>
+          <wp:anchor allowOverlap="1" behindDoc="0" distB="114300" distT="114300" distL="114300" distR="114300" hidden="0" layoutInCell="1" locked="0" relativeHeight="0" simplePos="0">
+            <wp:simplePos x="0" y="0"/>
+            <wp:positionH relativeFrom="column">
+              <wp:posOffset>-695324</wp:posOffset>
+            </wp:positionH>
+            <wp:positionV relativeFrom="paragraph">
+              <wp:posOffset>333375</wp:posOffset>
+            </wp:positionV>
+            <wp:extent cx="7068326" cy="3632766"/>
+            <wp:effectExtent b="12700" l="12700" r="12700" t="12700"/>
+            <wp:wrapSquare wrapText="bothSides" distB="114300" distT="114300" distL="114300" distR="114300"/>
+            <wp:docPr id="4" name="image8.png"/>
+            <a:graphic>
+              <a:graphicData uri="http://schemas.openxmlformats.org/drawingml/2006/picture">
+                <pic:pic>
+                  <pic:nvPicPr>
+                    <pic:cNvPr id="0" name="image8.png"/>
+                    <pic:cNvPicPr preferRelativeResize="0"/>
+                  </pic:nvPicPr>
+                  <pic:blipFill>
+                    <a:blip r:embed="rId10"/>
+                    <a:srcRect b="0" l="0" r="0" t="0"/>
+                    <a:stretch>
+                      <a:fillRect/>
+                    </a:stretch>
+                  </pic:blipFill>
+                  <pic:spPr>
+                    <a:xfrm>
+                      <a:off x="0" y="0"/>
+                      <a:ext cx="7068326" cy="3632766"/>
+                    </a:xfrm>
+                    <a:prstGeom prst="rect"/>
+                    <a:ln w="12700">
+                      <a:solidFill>
+                        <a:srgbClr val="000000"/>
+                      </a:solidFill>
+                      <a:prstDash val="solid"/>
+                    </a:ln>
+                  </pic:spPr>
+                </pic:pic>
+              </a:graphicData>
+            </a:graphic>
+          </wp:anchor>
+        </w:drawing>
+      </w:r>
+    </w:p>
+    <w:p>
+      <w:pPr>
+        <w:rPr/>
+      </w:pPr>
+      <w:r>
+        <w:rPr>
+          <w:rtl w:val="0"/>
+        </w:rPr>
+      </w:r>
+      <w:r>
+        <w:drawing>
+          <wp:anchor allowOverlap="1" behindDoc="0" distB="114300" distT="114300" distL="114300" distR="114300" hidden="0" layoutInCell="1" locked="0" relativeHeight="0" simplePos="0">
+            <wp:simplePos x="0" y="0"/>
+            <wp:positionH relativeFrom="column">
+              <wp:posOffset>-704849</wp:posOffset>
+            </wp:positionH>
+            <wp:positionV relativeFrom="paragraph">
+              <wp:posOffset>3914775</wp:posOffset>
+            </wp:positionV>
+            <wp:extent cx="7086600" cy="3356811"/>
+            <wp:effectExtent b="12700" l="12700" r="12700" t="12700"/>
+            <wp:wrapSquare wrapText="bothSides" distB="114300" distT="114300" distL="114300" distR="114300"/>
+            <wp:docPr id="3" name="image5.png"/>
+            <a:graphic>
+              <a:graphicData uri="http://schemas.openxmlformats.org/drawingml/2006/picture">
+                <pic:pic>
+                  <pic:nvPicPr>
+                    <pic:cNvPr id="0" name="image5.png"/>
+                    <pic:cNvPicPr preferRelativeResize="0"/>
+                  </pic:nvPicPr>
+                  <pic:blipFill>
+                    <a:blip r:embed="rId11"/>
+                    <a:srcRect b="0" l="0" r="0" t="0"/>
+                    <a:stretch>
+                      <a:fillRect/>
+                    </a:stretch>
+                  </pic:blipFill>
+                  <pic:spPr>
+                    <a:xfrm>
+                      <a:off x="0" y="0"/>
+                      <a:ext cx="7086600" cy="3356811"/>
+                    </a:xfrm>
+                    <a:prstGeom prst="rect"/>
+                    <a:ln w="12700">
+                      <a:solidFill>
+                        <a:srgbClr val="000000"/>
+                      </a:solidFill>
+                      <a:prstDash val="solid"/>
+                    </a:ln>
+                  </pic:spPr>
+                </pic:pic>
+              </a:graphicData>
+            </a:graphic>
+          </wp:anchor>
+        </w:drawing>
+      </w:r>
+    </w:p>
+    <w:p>
+      <w:pPr>
+        <w:rPr/>
+      </w:pPr>
+      <w:r>
+        <w:rPr>
+          <w:rtl w:val="0"/>
+        </w:rPr>
+      </w:r>
+    </w:p>
+    <w:p>
+      <w:pPr>
+        <w:rPr/>
+      </w:pPr>
+      <w:r>
+        <w:rPr>
+          <w:rtl w:val="0"/>
+        </w:rPr>
+      </w:r>
+    </w:p>
+    <w:p>
+      <w:pPr>
+        <w:rPr/>
+      </w:pPr>
+      <w:r>
+        <w:rPr>
+          <w:rtl w:val="0"/>
+        </w:rPr>
+      </w:r>
+    </w:p>
+    <w:p>
+      <w:pPr>
+        <w:rPr/>
+      </w:pPr>
+      <w:r>
+        <w:rPr>
+          <w:rtl w:val="0"/>
+        </w:rPr>
+      </w:r>
+    </w:p>
+    <w:p>
+      <w:pPr>
+        <w:rPr/>
+      </w:pPr>
+      <w:r>
+        <w:rPr>
+          <w:rtl w:val="0"/>
+        </w:rPr>
+      </w:r>
+    </w:p>
+    <w:p>
+      <w:pPr>
+        <w:rPr/>
+      </w:pPr>
+      <w:r>
+        <w:rPr>
+          <w:rtl w:val="0"/>
+        </w:rPr>
+      </w:r>
+      <w:r>
+        <w:drawing>
+          <wp:anchor allowOverlap="1" behindDoc="0" distB="114300" distT="114300" distL="114300" distR="114300" hidden="0" layoutInCell="1" locked="0" relativeHeight="0" simplePos="0">
+            <wp:simplePos x="0" y="0"/>
+            <wp:positionH relativeFrom="column">
+              <wp:posOffset>-714374</wp:posOffset>
+            </wp:positionH>
+            <wp:positionV relativeFrom="paragraph">
+              <wp:posOffset>333375</wp:posOffset>
+            </wp:positionV>
+            <wp:extent cx="7107996" cy="3352457"/>
+            <wp:effectExtent b="12700" l="12700" r="12700" t="12700"/>
+            <wp:wrapSquare wrapText="bothSides" distB="114300" distT="114300" distL="114300" distR="114300"/>
+            <wp:docPr id="1" name="image7.png"/>
+            <a:graphic>
+              <a:graphicData uri="http://schemas.openxmlformats.org/drawingml/2006/picture">
+                <pic:pic>
+                  <pic:nvPicPr>
+                    <pic:cNvPr id="0" name="image7.png"/>
+                    <pic:cNvPicPr preferRelativeResize="0"/>
+                  </pic:nvPicPr>
+                  <pic:blipFill>
+                    <a:blip r:embed="rId12"/>
+                    <a:srcRect b="0" l="0" r="0" t="0"/>
+                    <a:stretch>
+                      <a:fillRect/>
+                    </a:stretch>
+                  </pic:blipFill>
+                  <pic:spPr>
+                    <a:xfrm>
+                      <a:off x="0" y="0"/>
+                      <a:ext cx="7107996" cy="3352457"/>
+                    </a:xfrm>
+                    <a:prstGeom prst="rect"/>
+                    <a:ln w="12700">
+                      <a:solidFill>
+                        <a:srgbClr val="000000"/>
+                      </a:solidFill>
+                      <a:prstDash val="solid"/>
+                    </a:ln>
+                  </pic:spPr>
+                </pic:pic>
+              </a:graphicData>
+            </a:graphic>
+          </wp:anchor>
+        </w:drawing>
+      </w:r>
+    </w:p>
+    <w:p>
+      <w:pPr>
+        <w:rPr/>
+      </w:pPr>
+      <w:r>
+        <w:rPr>
+          <w:rtl w:val="0"/>
+        </w:rPr>
+      </w:r>
+    </w:p>
+    <w:p>
+      <w:pPr>
+        <w:ind w:left="0" w:firstLine="0"/>
+        <w:rPr/>
+      </w:pPr>
+      <w:r>
+        <w:rPr>
+          <w:rtl w:val="0"/>
+        </w:rPr>
+      </w:r>
+    </w:p>
+    <w:p>
+      <w:pPr>
+        <w:ind w:left="720" w:firstLine="0"/>
+        <w:rPr/>
+      </w:pPr>
+      <w:r>
+        <w:rPr>
+          <w:rtl w:val="0"/>
+        </w:rPr>
+      </w:r>
+    </w:p>
+    <w:p>
+      <w:pPr>
+        <w:rPr/>
+      </w:pPr>
+      <w:r>
+        <w:rPr>
+          <w:rtl w:val="0"/>
+        </w:rPr>
+      </w:r>
+    </w:p>
+    <w:p>
+      <w:pPr>
+        <w:rPr/>
+      </w:pPr>
+      <w:r>
+        <w:rPr>
+          <w:rtl w:val="0"/>
+        </w:rPr>
+      </w:r>
+    </w:p>
+    <w:p>
+      <w:pPr>
+        <w:rPr/>
+      </w:pPr>
+      <w:r>
+        <w:rPr>
+          <w:rtl w:val="0"/>
+        </w:rPr>
+      </w:r>
+    </w:p>
+    <w:p>
+      <w:pPr>
+        <w:rPr/>
+      </w:pPr>
+      <w:r>
+        <w:rPr>
+          <w:rtl w:val="0"/>
+        </w:rPr>
+      </w:r>
+    </w:p>
+    <w:p>
+      <w:pPr>
+        <w:rPr/>
+      </w:pPr>
+      <w:r>
+        <w:rPr>
+          <w:rtl w:val="0"/>
+        </w:rPr>
+      </w:r>
+    </w:p>
+    <w:p>
+      <w:pPr>
+        <w:rPr/>
+      </w:pPr>
+      <w:r>
+        <w:rPr>
+          <w:rtl w:val="0"/>
+        </w:rPr>
+      </w:r>
+    </w:p>
+    <w:p>
+      <w:pPr>
+        <w:numPr>
+          <w:ilvl w:val="0"/>
+          <w:numId w:val="3"/>
+        </w:numPr>
+        <w:ind w:left="720" w:hanging="360"/>
+        <w:rPr>
+          <w:u w:val="none"/>
+        </w:rPr>
+      </w:pPr>
+      <w:r>
+        <w:rPr>
+          <w:rtl w:val="0"/>
+        </w:rPr>
+        <w:t xml:space="preserve">Scatterplot matrix</w:t>
+      </w:r>
+    </w:p>
+    <w:p>
+      <w:pPr>
+        <w:ind w:left="720" w:firstLine="0"/>
+        <w:rPr/>
+      </w:pPr>
+      <w:r>
+        <w:rPr>
+          <w:rtl w:val="0"/>
+        </w:rPr>
+      </w:r>
+      <w:r>
+        <w:drawing>
+          <wp:anchor allowOverlap="1" behindDoc="0" distB="114300" distT="114300" distL="114300" distR="114300" hidden="0" layoutInCell="1" locked="0" relativeHeight="0" simplePos="0">
+            <wp:simplePos x="0" y="0"/>
+            <wp:positionH relativeFrom="column">
+              <wp:posOffset>-695324</wp:posOffset>
+            </wp:positionH>
+            <wp:positionV relativeFrom="paragraph">
+              <wp:posOffset>333375</wp:posOffset>
+            </wp:positionV>
+            <wp:extent cx="6954343" cy="4842441"/>
+            <wp:effectExtent b="12700" l="12700" r="12700" t="12700"/>
+            <wp:wrapSquare wrapText="bothSides" distB="114300" distT="114300" distL="114300" distR="114300"/>
+            <wp:docPr id="2" name="image1.png"/>
+            <a:graphic>
+              <a:graphicData uri="http://schemas.openxmlformats.org/drawingml/2006/picture">
+                <pic:pic>
+                  <pic:nvPicPr>
+                    <pic:cNvPr id="0" name="image1.png"/>
+                    <pic:cNvPicPr preferRelativeResize="0"/>
+                  </pic:nvPicPr>
+                  <pic:blipFill>
+                    <a:blip r:embed="rId13"/>
+                    <a:srcRect b="0" l="0" r="0" t="0"/>
+                    <a:stretch>
+                      <a:fillRect/>
+                    </a:stretch>
+                  </pic:blipFill>
+                  <pic:spPr>
+                    <a:xfrm>
+                      <a:off x="0" y="0"/>
+                      <a:ext cx="6954343" cy="4842441"/>
+                    </a:xfrm>
+                    <a:prstGeom prst="rect"/>
+                    <a:ln w="12700">
+                      <a:solidFill>
+                        <a:srgbClr val="000000"/>
+                      </a:solidFill>
+                      <a:prstDash val="solid"/>
+                    </a:ln>
+                  </pic:spPr>
+                </pic:pic>
+              </a:graphicData>
+            </a:graphic>
+          </wp:anchor>
+        </w:drawing>
+      </w:r>
+    </w:p>
+    <w:p>
+      <w:pPr>
+        <w:rPr/>
+      </w:pPr>
+      <w:r>
+        <w:rPr>
+          <w:rtl w:val="0"/>
+        </w:rPr>
+      </w:r>
+    </w:p>
+    <w:p>
+      <w:pPr>
+        <w:rPr>
+          <w:b w:val="1"/>
+        </w:rPr>
+      </w:pPr>
+      <w:r>
+        <w:rPr>
+          <w:rtl w:val="0"/>
+        </w:rPr>
+      </w:r>
+    </w:p>
+    <w:p>
+      <w:pPr>
+        <w:rPr>
+          <w:b w:val="1"/>
+        </w:rPr>
+      </w:pPr>
+      <w:r>
+        <w:rPr>
+          <w:rtl w:val="0"/>
+        </w:rPr>
+      </w:r>
+    </w:p>
+    <w:p>
+      <w:pPr>
+        <w:rPr>
+          <w:b w:val="1"/>
+        </w:rPr>
+      </w:pPr>
+      <w:r>
+        <w:rPr>
+          <w:rtl w:val="0"/>
+        </w:rPr>
+      </w:r>
+    </w:p>
+    <w:p>
+      <w:pPr>
+        <w:rPr>
+          <w:b w:val="1"/>
+        </w:rPr>
+      </w:pPr>
+      <w:r>
+        <w:rPr>
+          <w:rtl w:val="0"/>
+        </w:rPr>
+      </w:r>
+    </w:p>
+    <w:p>
+      <w:pPr>
+        <w:rPr>
+          <w:b w:val="1"/>
+        </w:rPr>
+      </w:pPr>
+      <w:r>
+        <w:rPr>
+          <w:rtl w:val="0"/>
+        </w:rPr>
+      </w:r>
+    </w:p>
+    <w:p>
+      <w:pPr>
+        <w:rPr>
+          <w:b w:val="1"/>
+        </w:rPr>
+      </w:pPr>
+      <w:r>
+        <w:rPr>
+          <w:rtl w:val="0"/>
+        </w:rPr>
+      </w:r>
+    </w:p>
+    <w:p>
+      <w:pPr>
+        <w:rPr>
+          <w:b w:val="1"/>
+        </w:rPr>
+      </w:pPr>
+      <w:r>
+        <w:rPr>
+          <w:rtl w:val="0"/>
+        </w:rPr>
+      </w:r>
+    </w:p>
+    <w:p>
+      <w:pPr>
+        <w:numPr>
+          <w:ilvl w:val="0"/>
+          <w:numId w:val="3"/>
+        </w:numPr>
+        <w:ind w:left="720" w:hanging="360"/>
+        <w:rPr/>
+      </w:pPr>
+      <w:r>
+        <w:rPr>
+          <w:rtl w:val="0"/>
+        </w:rPr>
+        <w:t xml:space="preserve">Heatmap of correlations</w:t>
+      </w:r>
+    </w:p>
+    <w:p>
+      <w:pPr>
+        <w:ind w:left="720" w:firstLine="0"/>
+        <w:rPr/>
+      </w:pPr>
+      <w:r>
+        <w:rPr>
+          <w:rtl w:val="0"/>
+        </w:rPr>
+      </w:r>
+      <w:r>
+        <w:drawing>
+          <wp:anchor allowOverlap="1" behindDoc="0" distB="114300" distT="114300" distL="114300" distR="114300" hidden="0" layoutInCell="1" locked="0" relativeHeight="0" simplePos="0">
+            <wp:simplePos x="0" y="0"/>
+            <wp:positionH relativeFrom="column">
+              <wp:posOffset>-628649</wp:posOffset>
+            </wp:positionH>
+            <wp:positionV relativeFrom="paragraph">
+              <wp:posOffset>333375</wp:posOffset>
+            </wp:positionV>
+            <wp:extent cx="6760023" cy="6099741"/>
+            <wp:effectExtent b="12700" l="12700" r="12700" t="12700"/>
+            <wp:wrapSquare wrapText="bothSides" distB="114300" distT="114300" distL="114300" distR="114300"/>
+            <wp:docPr id="6" name="image10.png"/>
+            <a:graphic>
+              <a:graphicData uri="http://schemas.openxmlformats.org/drawingml/2006/picture">
+                <pic:pic>
+                  <pic:nvPicPr>
+                    <pic:cNvPr id="0" name="image10.png"/>
+                    <pic:cNvPicPr preferRelativeResize="0"/>
+                  </pic:nvPicPr>
+                  <pic:blipFill>
+                    <a:blip r:embed="rId14"/>
+                    <a:srcRect b="0" l="0" r="0" t="0"/>
+                    <a:stretch>
+                      <a:fillRect/>
+                    </a:stretch>
+                  </pic:blipFill>
+                  <pic:spPr>
+                    <a:xfrm>
+                      <a:off x="0" y="0"/>
+                      <a:ext cx="6760023" cy="6099741"/>
+                    </a:xfrm>
+                    <a:prstGeom prst="rect"/>
+                    <a:ln w="12700">
+                      <a:solidFill>
+                        <a:srgbClr val="000000"/>
+                      </a:solidFill>
+                      <a:prstDash val="solid"/>
+                    </a:ln>
+                  </pic:spPr>
+                </pic:pic>
+              </a:graphicData>
+            </a:graphic>
+          </wp:anchor>
+        </w:drawing>
+      </w:r>
+    </w:p>
+    <w:p>
+      <w:pPr>
+        <w:ind w:left="720" w:firstLine="0"/>
+        <w:rPr/>
+      </w:pPr>
+      <w:r>
+        <w:rPr>
+          <w:rtl w:val="0"/>
+        </w:rPr>
+      </w:r>
+    </w:p>
+    <w:p>
+      <w:pPr>
+        <w:rPr>
+          <w:b w:val="1"/>
+        </w:rPr>
+      </w:pPr>
+      <w:r>
+        <w:rPr>
+          <w:rtl w:val="0"/>
+        </w:rPr>
+      </w:r>
+    </w:p>
+    <w:p>
+      <w:pPr>
+        <w:ind w:left="720" w:firstLine="0"/>
+        <w:rPr/>
+      </w:pPr>
+      <w:r>
+        <w:rPr>
+          <w:rtl w:val="0"/>
+        </w:rPr>
+      </w:r>
+    </w:p>
+    <w:p>
+      <w:pPr>
+        <w:ind w:left="720" w:firstLine="0"/>
+        <w:rPr/>
+      </w:pPr>
+      <w:r>
+        <w:rPr>
+          <w:rtl w:val="0"/>
+        </w:rPr>
+      </w:r>
+    </w:p>
+    <w:p>
+      <w:pPr>
+        <w:ind w:left="720" w:firstLine="0"/>
+        <w:rPr/>
+      </w:pPr>
+      <w:r>
+        <w:rPr>
+          <w:rtl w:val="0"/>
+        </w:rPr>
+      </w:r>
+    </w:p>
+    <w:p>
+      <w:pPr>
+        <w:ind w:left="720" w:firstLine="0"/>
+        <w:rPr/>
+      </w:pPr>
+      <w:r>
+        <w:rPr>
+          <w:rtl w:val="0"/>
+        </w:rPr>
+      </w:r>
+    </w:p>
+    <w:p>
+      <w:pPr>
+        <w:ind w:left="720" w:firstLine="0"/>
+        <w:rPr/>
+      </w:pPr>
+      <w:r>
+        <w:rPr>
+          <w:rtl w:val="0"/>
+        </w:rPr>
+      </w:r>
+    </w:p>
+    <w:p>
+      <w:pPr>
+        <w:numPr>
+          <w:ilvl w:val="0"/>
+          <w:numId w:val="3"/>
+        </w:numPr>
+        <w:ind w:left="720" w:hanging="360"/>
+        <w:rPr/>
+      </w:pPr>
+      <w:r>
+        <w:rPr>
+          <w:rtl w:val="0"/>
+        </w:rPr>
+        <w:t xml:space="preserve">Time trends charts</w:t>
+      </w:r>
+    </w:p>
+    <w:p>
+      <w:pPr>
+        <w:ind w:left="720" w:firstLine="0"/>
+        <w:rPr/>
+      </w:pPr>
+      <w:r>
+        <w:rPr>
+          <w:rtl w:val="0"/>
+        </w:rPr>
+      </w:r>
+      <w:r>
+        <w:drawing>
+          <wp:anchor allowOverlap="1" behindDoc="0" distB="114300" distT="114300" distL="114300" distR="114300" hidden="0" layoutInCell="1" locked="0" relativeHeight="0" simplePos="0">
+            <wp:simplePos x="0" y="0"/>
+            <wp:positionH relativeFrom="column">
+              <wp:posOffset>-600292</wp:posOffset>
+            </wp:positionH>
+            <wp:positionV relativeFrom="paragraph">
+              <wp:posOffset>333375</wp:posOffset>
+            </wp:positionV>
+            <wp:extent cx="6633475" cy="4744128"/>
+            <wp:effectExtent b="12700" l="12700" r="12700" t="12700"/>
+            <wp:wrapSquare wrapText="bothSides" distB="114300" distT="114300" distL="114300" distR="114300"/>
+            <wp:docPr id="7" name="image4.png"/>
+            <a:graphic>
+              <a:graphicData uri="http://schemas.openxmlformats.org/drawingml/2006/picture">
+                <pic:pic>
+                  <pic:nvPicPr>
+                    <pic:cNvPr id="0" name="image4.png"/>
+                    <pic:cNvPicPr preferRelativeResize="0"/>
+                  </pic:nvPicPr>
+                  <pic:blipFill>
+                    <a:blip r:embed="rId15"/>
+                    <a:srcRect b="0" l="0" r="0" t="0"/>
+                    <a:stretch>
+                      <a:fillRect/>
+                    </a:stretch>
+                  </pic:blipFill>
+                  <pic:spPr>
+                    <a:xfrm>
+                      <a:off x="0" y="0"/>
+                      <a:ext cx="6633475" cy="4744128"/>
+                    </a:xfrm>
+                    <a:prstGeom prst="rect"/>
+                    <a:ln w="12700">
+                      <a:solidFill>
+                        <a:srgbClr val="000000"/>
+                      </a:solidFill>
+                      <a:prstDash val="solid"/>
+                    </a:ln>
+                  </pic:spPr>
+                </pic:pic>
+              </a:graphicData>
+            </a:graphic>
+          </wp:anchor>
+        </w:drawing>
+      </w:r>
+    </w:p>
+    <w:p>
+      <w:pPr>
+        <w:rPr>
+          <w:b w:val="1"/>
+        </w:rPr>
+      </w:pPr>
+      <w:r>
+        <w:rPr>
+          <w:rtl w:val="0"/>
+        </w:rPr>
+      </w:r>
+    </w:p>
+    <w:p>
+      <w:pPr>
+        <w:rPr>
+          <w:b w:val="1"/>
+        </w:rPr>
+      </w:pPr>
+      <w:r>
+        <w:rPr>
+          <w:rtl w:val="0"/>
+        </w:rPr>
+      </w:r>
+    </w:p>
+    <w:p>
+      <w:pPr>
+        <w:rPr/>
+      </w:pPr>
+      <w:r>
+        <w:rPr>
+          <w:rtl w:val="0"/>
+        </w:rPr>
+      </w:r>
+    </w:p>
+    <w:p>
+      <w:pPr>
+        <w:rPr/>
+      </w:pPr>
+      <w:r>
+        <w:rPr>
+          <w:rtl w:val="0"/>
+        </w:rPr>
+      </w:r>
+    </w:p>
+    <w:p>
+      <w:pPr>
+        <w:rPr/>
+      </w:pPr>
+      <w:r>
+        <w:rPr>
+          <w:rtl w:val="0"/>
+        </w:rPr>
+      </w:r>
+    </w:p>
+    <w:p>
+      <w:pPr>
+        <w:rPr/>
+      </w:pPr>
+      <w:r>
+        <w:rPr>
+          <w:rtl w:val="0"/>
+        </w:rPr>
+      </w:r>
+    </w:p>
+    <w:p>
+      <w:pPr>
+        <w:rPr/>
+      </w:pPr>
+      <w:r>
+        <w:rPr>
+          <w:rtl w:val="0"/>
+        </w:rPr>
+      </w:r>
+    </w:p>
+    <w:p>
+      <w:pPr>
+        <w:rPr/>
+      </w:pPr>
+      <w:r>
+        <w:rPr>
+          <w:rtl w:val="0"/>
+        </w:rPr>
+      </w:r>
+    </w:p>
+    <w:p>
+      <w:pPr>
+        <w:rPr/>
+      </w:pPr>
+      <w:r>
+        <w:rPr>
+          <w:rtl w:val="0"/>
+        </w:rPr>
+      </w:r>
+    </w:p>
+    <w:p>
+      <w:pPr>
+        <w:numPr>
+          <w:ilvl w:val="0"/>
+          <w:numId w:val="3"/>
+        </w:numPr>
+        <w:ind w:left="720" w:hanging="360"/>
+        <w:rPr/>
+      </w:pPr>
+      <w:r>
+        <w:rPr>
+          <w:rtl w:val="0"/>
+        </w:rPr>
+        <w:t xml:space="preserve">Timetables</w:t>
+      </w:r>
+    </w:p>
+    <w:p>
+      <w:pPr>
+        <w:ind w:left="720" w:firstLine="0"/>
+        <w:rPr>
+          <w:b w:val="1"/>
+        </w:rPr>
+      </w:pPr>
+      <w:r>
+        <w:rPr>
+          <w:rtl w:val="0"/>
+        </w:rPr>
+      </w:r>
+      <w:r>
+        <w:drawing>
+          <wp:anchor allowOverlap="1" behindDoc="0" distB="114300" distT="114300" distL="114300" distR="114300" hidden="0" layoutInCell="1" locked="0" relativeHeight="0" simplePos="0">
+            <wp:simplePos x="0" y="0"/>
+            <wp:positionH relativeFrom="column">
+              <wp:posOffset>-681037</wp:posOffset>
+            </wp:positionH>
+            <wp:positionV relativeFrom="paragraph">
+              <wp:posOffset>190500</wp:posOffset>
+            </wp:positionV>
+            <wp:extent cx="6850249" cy="4887003"/>
+            <wp:effectExtent b="12700" l="12700" r="12700" t="12700"/>
+            <wp:wrapSquare wrapText="bothSides" distB="114300" distT="114300" distL="114300" distR="114300"/>
+            <wp:docPr id="5" name="image6.png"/>
+            <a:graphic>
+              <a:graphicData uri="http://schemas.openxmlformats.org/drawingml/2006/picture">
+                <pic:pic>
+                  <pic:nvPicPr>
+                    <pic:cNvPr id="0" name="image6.png"/>
+                    <pic:cNvPicPr preferRelativeResize="0"/>
+                  </pic:nvPicPr>
+                  <pic:blipFill>
+                    <a:blip r:embed="rId16"/>
+                    <a:srcRect b="0" l="0" r="0" t="0"/>
+                    <a:stretch>
+                      <a:fillRect/>
+                    </a:stretch>
+                  </pic:blipFill>
+                  <pic:spPr>
+                    <a:xfrm>
+                      <a:off x="0" y="0"/>
+                      <a:ext cx="6850249" cy="4887003"/>
+                    </a:xfrm>
+                    <a:prstGeom prst="rect"/>
+                    <a:ln w="12700">
+                      <a:solidFill>
+                        <a:srgbClr val="000000"/>
+                      </a:solidFill>
+                      <a:prstDash val="solid"/>
+                    </a:ln>
+                  </pic:spPr>
+                </pic:pic>
+              </a:graphicData>
+            </a:graphic>
+          </wp:anchor>
+        </w:drawing>
+      </w:r>
+    </w:p>
+    <w:p>
+      <w:pPr>
+        <w:rPr>
+          <w:b w:val="1"/>
+        </w:rPr>
+      </w:pPr>
+      <w:r>
+        <w:rPr>
+          <w:rtl w:val="0"/>
+        </w:rPr>
+      </w:r>
+    </w:p>
+    <w:p>
+      <w:pPr>
+        <w:rPr>
+          <w:b w:val="1"/>
+        </w:rPr>
+      </w:pPr>
+      <w:r>
+        <w:rPr>
+          <w:rtl w:val="0"/>
+        </w:rPr>
+      </w:r>
+    </w:p>
+    <w:p>
+      <w:pPr>
+        <w:rPr>
+          <w:b w:val="1"/>
+        </w:rPr>
+      </w:pPr>
+      <w:r>
+        <w:rPr>
+          <w:rtl w:val="0"/>
+        </w:rPr>
+      </w:r>
+    </w:p>
+    <w:p>
+      <w:pPr>
+        <w:rPr>
+          <w:b w:val="1"/>
+        </w:rPr>
+      </w:pPr>
+      <w:r>
+        <w:rPr>
+          <w:rtl w:val="0"/>
+        </w:rPr>
+      </w:r>
+    </w:p>
+    <w:p>
+      <w:pPr>
+        <w:rPr>
+          <w:b w:val="1"/>
+        </w:rPr>
+      </w:pPr>
+      <w:r>
+        <w:rPr>
+          <w:rtl w:val="0"/>
+        </w:rPr>
+      </w:r>
+    </w:p>
+    <w:p>
+      <w:pPr>
+        <w:rPr>
+          <w:b w:val="1"/>
+          <w:sz w:val="24"/>
+          <w:szCs w:val="24"/>
+        </w:rPr>
+      </w:pPr>
+      <w:r>
+        <w:rPr>
+          <w:b w:val="1"/>
+          <w:sz w:val="24"/>
+          <w:szCs w:val="24"/>
           <w:rtl w:val="0"/>
         </w:rPr>
         <w:t xml:space="preserve">Wnioski z EDA:</w:t>
-        <w:br w:type="textWrapping"/>
-        <w:t xml:space="preserve">Podsumowanie kluczowych odkryć z analizy eksploracyjnej.</w:t>
-        <w:br w:type="textWrapping"/>
+      </w:r>
+    </w:p>
+    <w:p>
+      <w:pPr>
+        <w:numPr>
+          <w:ilvl w:val="0"/>
+          <w:numId w:val="2"/>
+        </w:numPr>
+        <w:spacing w:after="0" w:afterAutospacing="0"/>
+        <w:ind w:left="720" w:hanging="360"/>
+        <w:rPr>
+          <w:sz w:val="24"/>
+          <w:szCs w:val="24"/>
+        </w:rPr>
+      </w:pPr>
+      <w:r>
+        <w:rPr>
+          <w:sz w:val="24"/>
+          <w:szCs w:val="24"/>
+          <w:rtl w:val="0"/>
+        </w:rPr>
+        <w:t xml:space="preserve">Umiarkowana korelacja między ceną a powierzchnią użytkową wskazuje, że większe mieszkania mają tendencję do bycia droższymi.</w:t>
+      </w:r>
+      <w:r>
+        <w:rPr>
+          <w:rtl w:val="0"/>
+        </w:rPr>
+      </w:r>
+    </w:p>
+    <w:p>
+      <w:pPr>
+        <w:numPr>
+          <w:ilvl w:val="0"/>
+          <w:numId w:val="2"/>
+        </w:numPr>
+        <w:spacing w:after="0" w:afterAutospacing="0"/>
+        <w:ind w:left="720" w:hanging="360"/>
+        <w:rPr>
+          <w:sz w:val="24"/>
+          <w:szCs w:val="24"/>
+        </w:rPr>
+      </w:pPr>
+      <w:r>
+        <w:rPr>
+          <w:sz w:val="24"/>
+          <w:szCs w:val="24"/>
+          <w:rtl w:val="0"/>
+        </w:rPr>
+        <w:t xml:space="preserve">Istnieje sezonowość w aktywności rynkowej, z wiosną i latem jako szczytowymi okresami.</w:t>
+      </w:r>
+    </w:p>
+    <w:p>
+      <w:pPr>
+        <w:numPr>
+          <w:ilvl w:val="0"/>
+          <w:numId w:val="2"/>
+        </w:numPr>
+        <w:spacing w:after="0" w:afterAutospacing="0"/>
+        <w:ind w:left="720" w:hanging="360"/>
+        <w:rPr>
+          <w:sz w:val="24"/>
+          <w:szCs w:val="24"/>
+        </w:rPr>
+      </w:pPr>
+      <w:r>
+        <w:rPr>
+          <w:sz w:val="24"/>
+          <w:szCs w:val="24"/>
+          <w:rtl w:val="0"/>
+        </w:rPr>
+        <w:t xml:space="preserve">Wydarzenia globalne mogą mieć wpływ na ceny nieruchomości, co widać po wzrostach cen w okresach takich jak początek pandemii COVID-19 i wojna na Ukrainie.</w:t>
+      </w:r>
+    </w:p>
+    <w:p>
+      <w:pPr>
+        <w:numPr>
+          <w:ilvl w:val="0"/>
+          <w:numId w:val="2"/>
+        </w:numPr>
+        <w:spacing w:after="0" w:afterAutospacing="0"/>
+        <w:ind w:left="720" w:hanging="360"/>
+        <w:rPr>
+          <w:sz w:val="24"/>
+          <w:szCs w:val="24"/>
+        </w:rPr>
+      </w:pPr>
+      <w:r>
+        <w:rPr>
+          <w:sz w:val="24"/>
+          <w:szCs w:val="24"/>
+          <w:rtl w:val="0"/>
+        </w:rPr>
+        <w:t xml:space="preserve">Dane pokazują preferencję dla nieruchomości z mniejszą liczbą pokoi, co może odzwierciedlać demograficzne lub ekonomiczne tendencje na rynku..</w:t>
+      </w:r>
+    </w:p>
+    <w:p>
+      <w:pPr>
+        <w:numPr>
+          <w:ilvl w:val="0"/>
+          <w:numId w:val="2"/>
+        </w:numPr>
+        <w:spacing w:after="0" w:afterAutospacing="0"/>
+        <w:ind w:left="720" w:hanging="360"/>
+        <w:rPr>
+          <w:sz w:val="24"/>
+          <w:szCs w:val="24"/>
+        </w:rPr>
+      </w:pPr>
+      <w:r>
+        <w:rPr>
+          <w:sz w:val="24"/>
+          <w:szCs w:val="24"/>
+          <w:rtl w:val="0"/>
+        </w:rPr>
+        <w:t xml:space="preserve">Dane wskazują na to, że rynek wtórny jest bardziej aktywny niż pierwotny, co może mieć wpływ na strategie marketingowe, cenę i dostępność nieruchomości.</w:t>
+      </w:r>
+    </w:p>
+    <w:p>
+      <w:pPr>
+        <w:numPr>
+          <w:ilvl w:val="0"/>
+          <w:numId w:val="2"/>
+        </w:numPr>
+        <w:spacing w:after="0" w:afterAutospacing="0"/>
+        <w:ind w:left="720" w:hanging="360"/>
+        <w:rPr>
+          <w:sz w:val="24"/>
+          <w:szCs w:val="24"/>
+        </w:rPr>
+      </w:pPr>
+      <w:r>
+        <w:rPr>
+          <w:sz w:val="24"/>
+          <w:szCs w:val="24"/>
+          <w:rtl w:val="0"/>
+        </w:rPr>
+        <w:t xml:space="preserve">Preferencje dotyczące liczby pokoi i piętra, a także rozkład transakcji w ciągu roku, miesiąca i tygodnia, mogą odzwierciedlać wzorce zachowań nabywców oraz wpływ czynników takich jak praktyczność, dostępność usług, czy sezonowość.</w:t>
+      </w:r>
+    </w:p>
+    <w:p>
+      <w:pPr>
+        <w:numPr>
+          <w:ilvl w:val="0"/>
+          <w:numId w:val="2"/>
+        </w:numPr>
+        <w:ind w:left="720" w:hanging="360"/>
+        <w:rPr>
+          <w:sz w:val="24"/>
+          <w:szCs w:val="24"/>
+        </w:rPr>
+      </w:pPr>
+      <w:r>
+        <w:rPr>
+          <w:sz w:val="24"/>
+          <w:szCs w:val="24"/>
+          <w:rtl w:val="0"/>
+        </w:rPr>
+        <w:t xml:space="preserve">Analiza wartości kategorialnych jest równie ważna jak analiza zmiennych ilościowych, ponieważ może pomóc zrozumieć preferencje konsumentów oraz zmiany na rynku nieruchomości.</w:t>
+      </w:r>
+    </w:p>
+    <w:p>
+      <w:pPr>
+        <w:rPr/>
+      </w:pPr>
+      <w:r>
+        <w:rPr>
+          <w:rtl w:val="0"/>
+        </w:rPr>
+      </w:r>
+    </w:p>
+    <w:p>
+      <w:pPr>
+        <w:rPr/>
+      </w:pPr>
+      <w:r>
+        <w:rPr>
+          <w:rtl w:val="0"/>
+        </w:rPr>
+      </w:r>
+    </w:p>
+    <w:p>
+      <w:pPr>
+        <w:rPr/>
+      </w:pPr>
+      <w:r>
+        <w:rPr>
+          <w:rtl w:val="0"/>
+        </w:rPr>
+      </w:r>
+    </w:p>
+    <w:p>
+      <w:pPr>
+        <w:rPr/>
+      </w:pPr>
+      <w:r>
+        <w:rPr>
+          <w:rtl w:val="0"/>
+        </w:rPr>
+      </w:r>
+    </w:p>
+    <w:p>
+      <w:pPr>
+        <w:rPr/>
+      </w:pPr>
+      <w:r>
+        <w:rPr>
+          <w:rtl w:val="0"/>
+        </w:rPr>
+      </w:r>
+    </w:p>
+    <w:p>
+      <w:pPr>
+        <w:rPr/>
+      </w:pPr>
+      <w:r>
+        <w:rPr>
+          <w:rtl w:val="0"/>
+        </w:rPr>
+      </w:r>
+    </w:p>
+    <w:p>
+      <w:pPr>
+        <w:rPr/>
+      </w:pPr>
+      <w:r>
+        <w:rPr>
+          <w:rtl w:val="0"/>
+        </w:rPr>
+      </w:r>
+    </w:p>
+    <w:p>
+      <w:pPr>
+        <w:rPr/>
+      </w:pPr>
+      <w:r>
+        <w:rPr>
+          <w:rtl w:val="0"/>
+        </w:rPr>
+      </w:r>
+    </w:p>
+    <w:p>
+      <w:pPr>
+        <w:rPr/>
+      </w:pPr>
+      <w:r>
+        <w:rPr>
+          <w:rtl w:val="0"/>
+        </w:rPr>
+      </w:r>
+    </w:p>
+    <w:p>
+      <w:pPr>
+        <w:rPr/>
+      </w:pPr>
+      <w:r>
+        <w:rPr>
+          <w:rtl w:val="0"/>
+        </w:rPr>
+      </w:r>
+    </w:p>
+    <w:p>
+      <w:pPr>
+        <w:rPr/>
+      </w:pPr>
+      <w:r>
+        <w:rPr>
+          <w:rtl w:val="0"/>
+        </w:rPr>
+      </w:r>
+    </w:p>
+    <w:p>
+      <w:pPr>
+        <w:rPr/>
+      </w:pPr>
+      <w:r>
+        <w:rPr>
+          <w:rtl w:val="0"/>
+        </w:rPr>
       </w:r>
     </w:p>
     <w:p>
@@ -301,7 +2516,7 @@
         <w:rPr>
           <w:rtl w:val="0"/>
         </w:rPr>
-        <w:t xml:space="preserve">4. Przetwarzanie i Przygotowanie Danych</w:t>
+        <w:t xml:space="preserve">3. Przetwarzanie i Przygotowanie Danych</w:t>
       </w:r>
     </w:p>
     <w:p>
@@ -329,6 +2544,7 @@
         <w:t xml:space="preserve">Podział Danych:</w:t>
         <w:br w:type="textWrapping"/>
         <w:t xml:space="preserve">Opis, jak podzielono dane.</w:t>
+        <w:br w:type="textWrapping"/>
         <w:br w:type="textWrapping"/>
       </w:r>
     </w:p>
@@ -596,7 +2812,347 @@
 </file>
 
 <file path=word/numbering.xml><?xml version="1.0" encoding="utf-8"?>
-<w:numbering xmlns:mc="http://schemas.openxmlformats.org/markup-compatibility/2006" xmlns:o="urn:schemas-microsoft-com:office:office" xmlns:r="http://schemas.openxmlformats.org/officeDocument/2006/relationships" xmlns:m="http://schemas.openxmlformats.org/officeDocument/2006/math" xmlns:v="urn:schemas-microsoft-com:vml" xmlns:wp="http://schemas.openxmlformats.org/drawingml/2006/wordprocessingDrawing" xmlns:w10="urn:schemas-microsoft-com:office:word" xmlns:w="http://schemas.openxmlformats.org/wordprocessingml/2006/main" xmlns:wne="http://schemas.microsoft.com/office/word/2006/wordml" xmlns:sl="http://schemas.openxmlformats.org/schemaLibrary/2006/main" xmlns:a="http://schemas.openxmlformats.org/drawingml/2006/main" xmlns:pic="http://schemas.openxmlformats.org/drawingml/2006/picture" xmlns:c="http://schemas.openxmlformats.org/drawingml/2006/chart" xmlns:lc="http://schemas.openxmlformats.org/drawingml/2006/lockedCanvas" xmlns:dgm="http://schemas.openxmlformats.org/drawingml/2006/diagram" xmlns:wps="http://schemas.microsoft.com/office/word/2010/wordprocessingShape" xmlns:wpg="http://schemas.microsoft.com/office/word/2010/wordprocessingGroup" xmlns:w14="http://schemas.microsoft.com/office/word/2010/wordml" xmlns:w15="http://schemas.microsoft.com/office/word/2012/wordml"/>
+<w:numbering xmlns:mc="http://schemas.openxmlformats.org/markup-compatibility/2006" xmlns:o="urn:schemas-microsoft-com:office:office" xmlns:r="http://schemas.openxmlformats.org/officeDocument/2006/relationships" xmlns:m="http://schemas.openxmlformats.org/officeDocument/2006/math" xmlns:v="urn:schemas-microsoft-com:vml" xmlns:wp="http://schemas.openxmlformats.org/drawingml/2006/wordprocessingDrawing" xmlns:w10="urn:schemas-microsoft-com:office:word" xmlns:w="http://schemas.openxmlformats.org/wordprocessingml/2006/main" xmlns:wne="http://schemas.microsoft.com/office/word/2006/wordml" xmlns:sl="http://schemas.openxmlformats.org/schemaLibrary/2006/main" xmlns:a="http://schemas.openxmlformats.org/drawingml/2006/main" xmlns:pic="http://schemas.openxmlformats.org/drawingml/2006/picture" xmlns:c="http://schemas.openxmlformats.org/drawingml/2006/chart" xmlns:lc="http://schemas.openxmlformats.org/drawingml/2006/lockedCanvas" xmlns:dgm="http://schemas.openxmlformats.org/drawingml/2006/diagram" xmlns:wps="http://schemas.microsoft.com/office/word/2010/wordprocessingShape" xmlns:wpg="http://schemas.microsoft.com/office/word/2010/wordprocessingGroup" xmlns:w14="http://schemas.microsoft.com/office/word/2010/wordml" xmlns:w15="http://schemas.microsoft.com/office/word/2012/wordml">
+  <w:abstractNum w:abstractNumId="1">
+    <w:lvl w:ilvl="0">
+      <w:start w:val="1"/>
+      <w:numFmt w:val="bullet"/>
+      <w:lvlText w:val="●"/>
+      <w:lvlJc w:val="left"/>
+      <w:pPr>
+        <w:ind w:left="720" w:hanging="360"/>
+      </w:pPr>
+      <w:rPr>
+        <w:u w:val="none"/>
+      </w:rPr>
+    </w:lvl>
+    <w:lvl w:ilvl="1">
+      <w:start w:val="1"/>
+      <w:numFmt w:val="bullet"/>
+      <w:lvlText w:val="○"/>
+      <w:lvlJc w:val="left"/>
+      <w:pPr>
+        <w:ind w:left="1440" w:hanging="360"/>
+      </w:pPr>
+      <w:rPr>
+        <w:u w:val="none"/>
+      </w:rPr>
+    </w:lvl>
+    <w:lvl w:ilvl="2">
+      <w:start w:val="1"/>
+      <w:numFmt w:val="bullet"/>
+      <w:lvlText w:val="■"/>
+      <w:lvlJc w:val="left"/>
+      <w:pPr>
+        <w:ind w:left="2160" w:hanging="360"/>
+      </w:pPr>
+      <w:rPr>
+        <w:u w:val="none"/>
+      </w:rPr>
+    </w:lvl>
+    <w:lvl w:ilvl="3">
+      <w:start w:val="1"/>
+      <w:numFmt w:val="bullet"/>
+      <w:lvlText w:val="●"/>
+      <w:lvlJc w:val="left"/>
+      <w:pPr>
+        <w:ind w:left="2880" w:hanging="360"/>
+      </w:pPr>
+      <w:rPr>
+        <w:u w:val="none"/>
+      </w:rPr>
+    </w:lvl>
+    <w:lvl w:ilvl="4">
+      <w:start w:val="1"/>
+      <w:numFmt w:val="bullet"/>
+      <w:lvlText w:val="○"/>
+      <w:lvlJc w:val="left"/>
+      <w:pPr>
+        <w:ind w:left="3600" w:hanging="360"/>
+      </w:pPr>
+      <w:rPr>
+        <w:u w:val="none"/>
+      </w:rPr>
+    </w:lvl>
+    <w:lvl w:ilvl="5">
+      <w:start w:val="1"/>
+      <w:numFmt w:val="bullet"/>
+      <w:lvlText w:val="■"/>
+      <w:lvlJc w:val="left"/>
+      <w:pPr>
+        <w:ind w:left="4320" w:hanging="360"/>
+      </w:pPr>
+      <w:rPr>
+        <w:u w:val="none"/>
+      </w:rPr>
+    </w:lvl>
+    <w:lvl w:ilvl="6">
+      <w:start w:val="1"/>
+      <w:numFmt w:val="bullet"/>
+      <w:lvlText w:val="●"/>
+      <w:lvlJc w:val="left"/>
+      <w:pPr>
+        <w:ind w:left="5040" w:hanging="360"/>
+      </w:pPr>
+      <w:rPr>
+        <w:u w:val="none"/>
+      </w:rPr>
+    </w:lvl>
+    <w:lvl w:ilvl="7">
+      <w:start w:val="1"/>
+      <w:numFmt w:val="bullet"/>
+      <w:lvlText w:val="○"/>
+      <w:lvlJc w:val="left"/>
+      <w:pPr>
+        <w:ind w:left="5760" w:hanging="360"/>
+      </w:pPr>
+      <w:rPr>
+        <w:u w:val="none"/>
+      </w:rPr>
+    </w:lvl>
+    <w:lvl w:ilvl="8">
+      <w:start w:val="1"/>
+      <w:numFmt w:val="bullet"/>
+      <w:lvlText w:val="■"/>
+      <w:lvlJc w:val="left"/>
+      <w:pPr>
+        <w:ind w:left="6480" w:hanging="360"/>
+      </w:pPr>
+      <w:rPr>
+        <w:u w:val="none"/>
+      </w:rPr>
+    </w:lvl>
+  </w:abstractNum>
+  <w:abstractNum w:abstractNumId="2">
+    <w:lvl w:ilvl="0">
+      <w:start w:val="1"/>
+      <w:numFmt w:val="bullet"/>
+      <w:lvlText w:val="●"/>
+      <w:lvlJc w:val="left"/>
+      <w:pPr>
+        <w:ind w:left="720" w:hanging="360"/>
+      </w:pPr>
+      <w:rPr>
+        <w:u w:val="none"/>
+      </w:rPr>
+    </w:lvl>
+    <w:lvl w:ilvl="1">
+      <w:start w:val="1"/>
+      <w:numFmt w:val="bullet"/>
+      <w:lvlText w:val="○"/>
+      <w:lvlJc w:val="left"/>
+      <w:pPr>
+        <w:ind w:left="1440" w:hanging="360"/>
+      </w:pPr>
+      <w:rPr>
+        <w:u w:val="none"/>
+      </w:rPr>
+    </w:lvl>
+    <w:lvl w:ilvl="2">
+      <w:start w:val="1"/>
+      <w:numFmt w:val="bullet"/>
+      <w:lvlText w:val="■"/>
+      <w:lvlJc w:val="left"/>
+      <w:pPr>
+        <w:ind w:left="2160" w:hanging="360"/>
+      </w:pPr>
+      <w:rPr>
+        <w:u w:val="none"/>
+      </w:rPr>
+    </w:lvl>
+    <w:lvl w:ilvl="3">
+      <w:start w:val="1"/>
+      <w:numFmt w:val="bullet"/>
+      <w:lvlText w:val="●"/>
+      <w:lvlJc w:val="left"/>
+      <w:pPr>
+        <w:ind w:left="2880" w:hanging="360"/>
+      </w:pPr>
+      <w:rPr>
+        <w:u w:val="none"/>
+      </w:rPr>
+    </w:lvl>
+    <w:lvl w:ilvl="4">
+      <w:start w:val="1"/>
+      <w:numFmt w:val="bullet"/>
+      <w:lvlText w:val="○"/>
+      <w:lvlJc w:val="left"/>
+      <w:pPr>
+        <w:ind w:left="3600" w:hanging="360"/>
+      </w:pPr>
+      <w:rPr>
+        <w:u w:val="none"/>
+      </w:rPr>
+    </w:lvl>
+    <w:lvl w:ilvl="5">
+      <w:start w:val="1"/>
+      <w:numFmt w:val="bullet"/>
+      <w:lvlText w:val="■"/>
+      <w:lvlJc w:val="left"/>
+      <w:pPr>
+        <w:ind w:left="4320" w:hanging="360"/>
+      </w:pPr>
+      <w:rPr>
+        <w:u w:val="none"/>
+      </w:rPr>
+    </w:lvl>
+    <w:lvl w:ilvl="6">
+      <w:start w:val="1"/>
+      <w:numFmt w:val="bullet"/>
+      <w:lvlText w:val="●"/>
+      <w:lvlJc w:val="left"/>
+      <w:pPr>
+        <w:ind w:left="5040" w:hanging="360"/>
+      </w:pPr>
+      <w:rPr>
+        <w:u w:val="none"/>
+      </w:rPr>
+    </w:lvl>
+    <w:lvl w:ilvl="7">
+      <w:start w:val="1"/>
+      <w:numFmt w:val="bullet"/>
+      <w:lvlText w:val="○"/>
+      <w:lvlJc w:val="left"/>
+      <w:pPr>
+        <w:ind w:left="5760" w:hanging="360"/>
+      </w:pPr>
+      <w:rPr>
+        <w:u w:val="none"/>
+      </w:rPr>
+    </w:lvl>
+    <w:lvl w:ilvl="8">
+      <w:start w:val="1"/>
+      <w:numFmt w:val="bullet"/>
+      <w:lvlText w:val="■"/>
+      <w:lvlJc w:val="left"/>
+      <w:pPr>
+        <w:ind w:left="6480" w:hanging="360"/>
+      </w:pPr>
+      <w:rPr>
+        <w:u w:val="none"/>
+      </w:rPr>
+    </w:lvl>
+  </w:abstractNum>
+  <w:abstractNum w:abstractNumId="3">
+    <w:lvl w:ilvl="0">
+      <w:start w:val="1"/>
+      <w:numFmt w:val="decimal"/>
+      <w:lvlText w:val="%1."/>
+      <w:lvlJc w:val="left"/>
+      <w:pPr>
+        <w:ind w:left="720" w:hanging="360"/>
+      </w:pPr>
+      <w:rPr>
+        <w:u w:val="none"/>
+      </w:rPr>
+    </w:lvl>
+    <w:lvl w:ilvl="1">
+      <w:start w:val="1"/>
+      <w:numFmt w:val="lowerLetter"/>
+      <w:lvlText w:val="%2."/>
+      <w:lvlJc w:val="left"/>
+      <w:pPr>
+        <w:ind w:left="1440" w:hanging="360"/>
+      </w:pPr>
+      <w:rPr>
+        <w:u w:val="none"/>
+      </w:rPr>
+    </w:lvl>
+    <w:lvl w:ilvl="2">
+      <w:start w:val="1"/>
+      <w:numFmt w:val="lowerRoman"/>
+      <w:lvlText w:val="%3."/>
+      <w:lvlJc w:val="right"/>
+      <w:pPr>
+        <w:ind w:left="2160" w:hanging="360"/>
+      </w:pPr>
+      <w:rPr>
+        <w:u w:val="none"/>
+      </w:rPr>
+    </w:lvl>
+    <w:lvl w:ilvl="3">
+      <w:start w:val="1"/>
+      <w:numFmt w:val="decimal"/>
+      <w:lvlText w:val="%4."/>
+      <w:lvlJc w:val="left"/>
+      <w:pPr>
+        <w:ind w:left="2880" w:hanging="360"/>
+      </w:pPr>
+      <w:rPr>
+        <w:u w:val="none"/>
+      </w:rPr>
+    </w:lvl>
+    <w:lvl w:ilvl="4">
+      <w:start w:val="1"/>
+      <w:numFmt w:val="lowerLetter"/>
+      <w:lvlText w:val="%5."/>
+      <w:lvlJc w:val="left"/>
+      <w:pPr>
+        <w:ind w:left="3600" w:hanging="360"/>
+      </w:pPr>
+      <w:rPr>
+        <w:u w:val="none"/>
+      </w:rPr>
+    </w:lvl>
+    <w:lvl w:ilvl="5">
+      <w:start w:val="1"/>
+      <w:numFmt w:val="lowerRoman"/>
+      <w:lvlText w:val="%6."/>
+      <w:lvlJc w:val="right"/>
+      <w:pPr>
+        <w:ind w:left="4320" w:hanging="360"/>
+      </w:pPr>
+      <w:rPr>
+        <w:u w:val="none"/>
+      </w:rPr>
+    </w:lvl>
+    <w:lvl w:ilvl="6">
+      <w:start w:val="1"/>
+      <w:numFmt w:val="decimal"/>
+      <w:lvlText w:val="%7."/>
+      <w:lvlJc w:val="left"/>
+      <w:pPr>
+        <w:ind w:left="5040" w:hanging="360"/>
+      </w:pPr>
+      <w:rPr>
+        <w:u w:val="none"/>
+      </w:rPr>
+    </w:lvl>
+    <w:lvl w:ilvl="7">
+      <w:start w:val="1"/>
+      <w:numFmt w:val="lowerLetter"/>
+      <w:lvlText w:val="%8."/>
+      <w:lvlJc w:val="left"/>
+      <w:pPr>
+        <w:ind w:left="5760" w:hanging="360"/>
+      </w:pPr>
+      <w:rPr>
+        <w:u w:val="none"/>
+      </w:rPr>
+    </w:lvl>
+    <w:lvl w:ilvl="8">
+      <w:start w:val="1"/>
+      <w:numFmt w:val="lowerRoman"/>
+      <w:lvlText w:val="%9."/>
+      <w:lvlJc w:val="right"/>
+      <w:pPr>
+        <w:ind w:left="6480" w:hanging="360"/>
+      </w:pPr>
+      <w:rPr>
+        <w:u w:val="none"/>
+      </w:rPr>
+    </w:lvl>
+  </w:abstractNum>
+  <w:num w:numId="1">
+    <w:abstractNumId w:val="1"/>
+  </w:num>
+  <w:num w:numId="2">
+    <w:abstractNumId w:val="2"/>
+  </w:num>
+  <w:num w:numId="3">
+    <w:abstractNumId w:val="3"/>
+  </w:num>
+</w:numbering>
 </file>
 
 <file path=word/styles.xml><?xml version="1.0" encoding="utf-8"?>
@@ -1071,7 +3627,7 @@
 
 <file path=customXML/item1.xml><?xml version="1.0" encoding="utf-8"?>
 <go:gDocsCustomXmlDataStorage xmlns:go="http://customooxmlschemas.google.com/" xmlns:r="http://schemas.openxmlformats.org/officeDocument/2006/relationships" uri="GoogleDocsCustomDataVersion2">
-  <go:docsCustomData xmlns:go="http://customooxmlschemas.google.com/" roundtripDataSignature="AMtx7miG9FXD7XghpFhuxd/kHbwh0g8bFQ==">CgMxLjA4AHIhMTRwa1FRQVJxR2FIcEdJUS1adzlROW5qbTVaS0pyd2NM</go:docsCustomData>
+  <go:docsCustomData xmlns:go="http://customooxmlschemas.google.com/" roundtripDataSignature="AMtx7mjtEzlzREGGY5hh2bq+LeLSoT3p6Q==">CgMxLjAyDmgudXU3dGN2eGk3cG42OAByITE0cGtRUUFScUdhSHBHSVEtWnc5UTluam01WktKcndjTA==</go:docsCustomData>
 </go:gDocsCustomXmlDataStorage>
 </file>
 

</xml_diff>